<commit_message>
Adding time requirement  to the task
</commit_message>
<xml_diff>
--- a/ExampleinOilIndustry/TaskDefinitiont.docx
+++ b/ExampleinOilIndustry/TaskDefinitiont.docx
@@ -45,7 +45,7 @@
           </w:tcPr>
           <w:p>
             <w:r>
-              <w:t>Task</w:t>
+              <w:t>Time Requirement</w:t>
             </w:r>
           </w:p>
         </w:tc>
@@ -72,8 +72,6 @@
             <w:r>
               <w:t xml:space="preserve"> </w:t>
             </w:r>
-            <w:bookmarkStart w:id="0" w:name="_GoBack"/>
-            <w:bookmarkEnd w:id="0"/>
             <w:r>
               <w:t>memory</w:t>
             </w:r>
@@ -87,10 +85,7 @@
           </w:tcPr>
           <w:p>
             <w:r>
-              <w:t xml:space="preserve">1: if </w:t>
-            </w:r>
-            <w:r>
-              <w:t xml:space="preserve">Well-bore physical behavior is in </w:t>
+              <w:t xml:space="preserve">1: if Well-bore physical behavior is in </w:t>
             </w:r>
             <w:r>
               <w:rPr>
@@ -150,10 +145,7 @@
           </w:tcPr>
           <w:p>
             <w:r>
-              <w:t xml:space="preserve">2: if </w:t>
-            </w:r>
-            <w:r>
-              <w:t xml:space="preserve">Well-bore physical behavior is in </w:t>
+              <w:t xml:space="preserve">2: if Well-bore physical behavior is in </w:t>
             </w:r>
             <w:r>
               <w:rPr>
@@ -190,13 +182,7 @@
           </w:tcPr>
           <w:p>
             <w:r>
-              <w:t xml:space="preserve">Surface sensor from </w:t>
-            </w:r>
-            <w:r>
-              <w:t>#M</w:t>
-            </w:r>
-            <w:r>
-              <w:t>emory 5</w:t>
+              <w:t>Surface sensor from #Memory 5</w:t>
             </w:r>
           </w:p>
         </w:tc>
@@ -256,7 +242,71 @@
           <w:tcPr>
             <w:tcW w:w="1469" w:type="dxa"/>
           </w:tcPr>
-          <w:p/>
+          <w:p>
+            <w:r>
+              <w:rPr>
+                <w:color w:val="000000" w:themeColor="text1"/>
+              </w:rPr>
+              <w:t xml:space="preserve">The command must be sent to the pump </w:t>
+            </w:r>
+            <w:r>
+              <w:rPr>
+                <w:b/>
+                <w:color w:val="000000" w:themeColor="text1"/>
+              </w:rPr>
+              <w:t xml:space="preserve">within 5 </w:t>
+            </w:r>
+            <w:proofErr w:type="spellStart"/>
+            <w:r>
+              <w:rPr>
+                <w:b/>
+                <w:color w:val="000000" w:themeColor="text1"/>
+              </w:rPr>
+              <w:t>msec</w:t>
+            </w:r>
+            <w:proofErr w:type="spellEnd"/>
+            <w:r>
+              <w:rPr>
+                <w:color w:val="000000" w:themeColor="text1"/>
+              </w:rPr>
+              <w:t xml:space="preserve"> from the </w:t>
+            </w:r>
+            <w:proofErr w:type="gramStart"/>
+            <w:r>
+              <w:rPr>
+                <w:color w:val="000000" w:themeColor="text1"/>
+              </w:rPr>
+              <w:t>time  that</w:t>
+            </w:r>
+            <w:proofErr w:type="gramEnd"/>
+            <w:r>
+              <w:rPr>
+                <w:color w:val="000000" w:themeColor="text1"/>
+              </w:rPr>
+              <w:t xml:space="preserve"> surface </w:t>
+            </w:r>
+            <w:bookmarkStart w:id="0" w:name="_GoBack"/>
+            <w:bookmarkEnd w:id="0"/>
+            <w:r>
+              <w:rPr>
+                <w:color w:val="000000" w:themeColor="text1"/>
+              </w:rPr>
+              <w:t xml:space="preserve">pressure in </w:t>
+            </w:r>
+            <w:r>
+              <w:rPr>
+                <w:color w:val="000000" w:themeColor="text1"/>
+                <w:u w:val="single"/>
+              </w:rPr>
+              <w:t>memory 5</w:t>
+            </w:r>
+            <w:r>
+              <w:rPr>
+                <w:color w:val="000000" w:themeColor="text1"/>
+              </w:rPr>
+              <w:t xml:space="preserve"> is read.</w:t>
+            </w:r>
+          </w:p>
         </w:tc>
         <w:tc>
           <w:tcPr>
@@ -1017,10 +1067,7 @@
                         <w:txbxContent>
                           <w:p>
                             <w:r>
-                              <w:t>Abn</w:t>
-                            </w:r>
-                            <w:r>
-                              <w:t>ormal pressure</w:t>
+                              <w:t>Abnormal pressure</w:t>
                             </w:r>
                           </w:p>
                         </w:txbxContent>
@@ -1047,10 +1094,7 @@
                   <w:txbxContent>
                     <w:p>
                       <w:r>
-                        <w:t>Abn</w:t>
-                      </w:r>
-                      <w:r>
-                        <w:t>ormal pressure</w:t>
+                        <w:t>Abnormal pressure</w:t>
                       </w:r>
                     </w:p>
                   </w:txbxContent>
@@ -1647,16 +1691,7 @@
                                 <w:sz w:val="20"/>
                                 <w:szCs w:val="20"/>
                               </w:rPr>
-                              <w:t xml:space="preserve">Evaluate </w:t>
-                            </w:r>
-                            <w:r>
-                              <w:rPr>
-                                <w:rFonts w:asciiTheme="minorHAnsi" w:hAnsiTheme="minorHAnsi" w:cstheme="minorHAnsi"/>
-                                <w:color w:val="000000" w:themeColor="text1"/>
-                                <w:sz w:val="20"/>
-                                <w:szCs w:val="20"/>
-                              </w:rPr>
-                              <w:t>Pressure</w:t>
+                              <w:t>Evaluate Pressure</w:t>
                             </w:r>
                           </w:p>
                           <w:p>
@@ -1715,16 +1750,7 @@
                           <w:sz w:val="20"/>
                           <w:szCs w:val="20"/>
                         </w:rPr>
-                        <w:t xml:space="preserve">Evaluate </w:t>
-                      </w:r>
-                      <w:r>
-                        <w:rPr>
-                          <w:rFonts w:asciiTheme="minorHAnsi" w:hAnsiTheme="minorHAnsi" w:cstheme="minorHAnsi"/>
-                          <w:color w:val="000000" w:themeColor="text1"/>
-                          <w:sz w:val="20"/>
-                          <w:szCs w:val="20"/>
-                        </w:rPr>
-                        <w:t>Pressure</w:t>
+                        <w:t>Evaluate Pressure</w:t>
                       </w:r>
                     </w:p>
                     <w:p>

</xml_diff>